<commit_message>
-----Temporary version with reptation added, and protect_list changed from a vector (slow) to just plain array (much much faster). This is unstable.
</commit_message>
<xml_diff>
--- a/Synapsis/trunk/report.docx
+++ b/Synapsis/trunk/report.docx
@@ -15,6 +15,9 @@
     </w:p>
     <w:p>
       <w:r>
+        <w:rPr>
+          <w:noProof/>
+        </w:rPr>
         <w:drawing>
           <wp:inline distT="0" distB="0" distL="0" distR="0">
             <wp:extent cx="5273675" cy="3657600"/>
@@ -74,32 +77,57 @@
         <w:t>Reptile movement.</w:t>
       </w:r>
     </w:p>
-    <w:p>
-      <w:pPr>
+    <w:p/>
+    <w:p>
+      <w:pPr>
+        <w:widowControl/>
+        <w:jc w:val="left"/>
+      </w:pPr>
+      <w:r>
+        <w:br w:type="page"/>
+      </w:r>
+    </w:p>
+    <w:p>
+      <w:pPr>
+        <w:ind w:left="315" w:hangingChars="150" w:hanging="315"/>
         <w:rPr>
           <w:rFonts w:hint="eastAsia"/>
         </w:rPr>
       </w:pPr>
-    </w:p>
-    <w:p>
-      <w:pPr>
-        <w:ind w:left="315" w:hangingChars="150" w:hanging="315"/>
-      </w:pPr>
-      <w:r>
+      <w:r>
+        <w:lastRenderedPageBreak/>
         <w:t>Wrong histogram of r</w:t>
       </w:r>
     </w:p>
     <w:p>
       <w:pPr>
         <w:ind w:left="315" w:hangingChars="150" w:hanging="315"/>
-      </w:pPr>
-    </w:p>
-    <w:p>
-      <w:pPr>
         <w:rPr>
           <w:rFonts w:hint="eastAsia"/>
         </w:rPr>
       </w:pPr>
+    </w:p>
+    <w:p>
+      <w:pPr>
+        <w:ind w:left="315" w:hangingChars="150" w:hanging="315"/>
+      </w:pPr>
+    </w:p>
+    <w:p>
+      <w:pPr>
+        <w:widowControl/>
+        <w:jc w:val="left"/>
+      </w:pPr>
+      <w:r>
+        <w:br w:type="page"/>
+      </w:r>
+    </w:p>
+    <w:p>
+      <w:pPr>
+        <w:widowControl/>
+        <w:jc w:val="left"/>
+      </w:pPr>
+    </w:p>
+    <w:p>
       <w:r>
         <w:t>Stats of r.</w:t>
       </w:r>
@@ -174,7 +202,6 @@
         <w:rPr>
           <w:noProof/>
         </w:rPr>
-        <w:lastRenderedPageBreak/>
         <w:drawing>
           <wp:inline distT="0" distB="0" distL="0" distR="0">
             <wp:extent cx="5273675" cy="3955415"/>
@@ -252,6 +279,7 @@
         <w:rPr>
           <w:noProof/>
         </w:rPr>
+        <w:lastRenderedPageBreak/>
         <w:drawing>
           <wp:inline distT="0" distB="0" distL="0" distR="0">
             <wp:extent cx="5273675" cy="3955415"/>
@@ -317,7 +345,6 @@
         <w:ind w:left="315" w:hangingChars="150" w:hanging="315"/>
       </w:pPr>
       <w:r>
-        <w:lastRenderedPageBreak/>
         <w:t>Correct R</w:t>
       </w:r>
     </w:p>
@@ -547,6 +574,7 @@
   <w:style w:type="paragraph" w:default="1" w:styleId="a">
     <w:name w:val="Normal"/>
     <w:qFormat/>
+    <w:rsid w:val="00362A90"/>
     <w:pPr>
       <w:widowControl w:val="0"/>
       <w:jc w:val="both"/>

</xml_diff>